<commit_message>
part 3, theory's finished, but not webified yet
</commit_message>
<xml_diff>
--- a/Theorie/databases/2 Hoe communiceer je met een database.docx
+++ b/Theorie/databases/2 Hoe communiceer je met een database.docx
@@ -896,6 +896,39 @@
           <w:lang w:val="nl-NL"/>
         </w:rPr>
         <w:t>We hebben nu een database met een structuur, maar er staat nog niks in. Hier gaan we in de volgende paragraaf aan werken.</w:t>
+      </w:r>
+    </w:p>
+    <w:p>
+      <w:pPr>
+        <w:rPr>
+          <w:lang w:val="nl-NL"/>
+        </w:rPr>
+      </w:pPr>
+    </w:p>
+    <w:p>
+      <w:pPr>
+        <w:rPr>
+          <w:lang w:val="nl-NL"/>
+        </w:rPr>
+      </w:pPr>
+      <w:r>
+        <w:rPr>
+          <w:lang w:val="nl-NL"/>
+        </w:rPr>
+        <w:t>OPDRACHTEN</w:t>
+      </w:r>
+    </w:p>
+    <w:p>
+      <w:pPr>
+        <w:rPr>
+          <w:lang w:val="nl-NL"/>
+        </w:rPr>
+      </w:pPr>
+      <w:r>
+        <w:rPr>
+          <w:lang w:val="nl-NL"/>
+        </w:rPr>
+        <w:t>1) Maak zelf een database met minimaal 4 kolommen, het liefst niet gelijk aan het voorbeeld.</w:t>
       </w:r>
       <w:bookmarkStart w:id="0" w:name="_GoBack"/>
       <w:bookmarkEnd w:id="0"/>

</xml_diff>